<commit_message>
Se implementa y se documenta la segunda parte de la prueba
</commit_message>
<xml_diff>
--- a/Documentación.docx
+++ b/Documentación.docx
@@ -2,6 +2,96 @@
 <file path=word/document.xml><?xml version="1.0" encoding="utf-8"?>
 <w:document xmlns:wpc="http://schemas.microsoft.com/office/word/2010/wordprocessingCanvas" xmlns:mc="http://schemas.openxmlformats.org/markup-compatibility/2006" xmlns:o="urn:schemas-microsoft-com:office:office" xmlns:r="http://schemas.openxmlformats.org/officeDocument/2006/relationships" xmlns:m="http://schemas.openxmlformats.org/officeDocument/2006/math" xmlns:v="urn:schemas-microsoft-com:vml" xmlns:wp14="http://schemas.microsoft.com/office/word/2010/wordprocessingDrawing" xmlns:wp="http://schemas.openxmlformats.org/drawingml/2006/wordprocessingDrawing" xmlns:w10="urn:schemas-microsoft-com:office:word" xmlns:w="http://schemas.openxmlformats.org/wordprocessingml/2006/main" xmlns:w14="http://schemas.microsoft.com/office/word/2010/wordml" xmlns:w15="http://schemas.microsoft.com/office/word/2012/wordml" xmlns:wpg="http://schemas.microsoft.com/office/word/2010/wordprocessingGroup" xmlns:wpi="http://schemas.microsoft.com/office/word/2010/wordprocessingInk" xmlns:wne="http://schemas.microsoft.com/office/word/2006/wordml" xmlns:wps="http://schemas.microsoft.com/office/word/2010/wordprocessingShape" mc:Ignorable="w14 w15 wp14">
   <w:body>
+    <w:p>
+      <w:pPr>
+        <w:jc w:val="center"/>
+        <w:rPr>
+          <w:b/>
+          <w:lang w:val="es-CO"/>
+        </w:rPr>
+      </w:pPr>
+      <w:r>
+        <w:rPr>
+          <w:b/>
+          <w:lang w:val="es-CO"/>
+        </w:rPr>
+        <w:t>Proyecto</w:t>
+      </w:r>
+    </w:p>
+    <w:p>
+      <w:pPr>
+        <w:rPr>
+          <w:lang w:val="es-CO"/>
+        </w:rPr>
+      </w:pPr>
+      <w:r>
+        <w:rPr>
+          <w:lang w:val="es-CO"/>
+        </w:rPr>
+        <w:t xml:space="preserve">El proyecto se desarrolló con el </w:t>
+      </w:r>
+      <w:proofErr w:type="spellStart"/>
+      <w:r>
+        <w:rPr>
+          <w:lang w:val="es-CO"/>
+        </w:rPr>
+        <w:t>framework</w:t>
+      </w:r>
+      <w:proofErr w:type="spellEnd"/>
+      <w:r>
+        <w:rPr>
+          <w:lang w:val="es-CO"/>
+        </w:rPr>
+        <w:t xml:space="preserve"> Django versión </w:t>
+      </w:r>
+      <w:r>
+        <w:rPr>
+          <w:lang w:val="es-CO"/>
+        </w:rPr>
+        <w:t>1.11.4</w:t>
+      </w:r>
+    </w:p>
+    <w:p>
+      <w:pPr>
+        <w:rPr>
+          <w:lang w:val="es-CO"/>
+        </w:rPr>
+      </w:pPr>
+      <w:r>
+        <w:rPr>
+          <w:lang w:val="es-CO"/>
+        </w:rPr>
+        <w:t>Para su ejecución debe existir una base de datos en POSTGRESQL, con el nombre de “PRUEBAUD”, usuario “</w:t>
+      </w:r>
+      <w:proofErr w:type="spellStart"/>
+      <w:r>
+        <w:rPr>
+          <w:lang w:val="es-CO"/>
+        </w:rPr>
+        <w:t>postgres</w:t>
+      </w:r>
+      <w:proofErr w:type="spellEnd"/>
+      <w:r>
+        <w:rPr>
+          <w:lang w:val="es-CO"/>
+        </w:rPr>
+        <w:t>”, contraseña “</w:t>
+      </w:r>
+      <w:proofErr w:type="spellStart"/>
+      <w:r>
+        <w:rPr>
+          <w:lang w:val="es-CO"/>
+        </w:rPr>
+        <w:t>postgres</w:t>
+      </w:r>
+      <w:proofErr w:type="spellEnd"/>
+      <w:r>
+        <w:rPr>
+          <w:lang w:val="es-CO"/>
+        </w:rPr>
+        <w:t>” en el puerto 5432</w:t>
+      </w:r>
+    </w:p>
     <w:p>
       <w:pPr>
         <w:jc w:val="center"/>
@@ -140,39 +230,6 @@
         <w:rPr>
           <w:lang w:val="es-CO"/>
         </w:rPr>
-        <w:t xml:space="preserve">La aplicación se desarrolló con el </w:t>
-      </w:r>
-      <w:proofErr w:type="spellStart"/>
-      <w:r>
-        <w:rPr>
-          <w:lang w:val="es-CO"/>
-        </w:rPr>
-        <w:t>framework</w:t>
-      </w:r>
-      <w:proofErr w:type="spellEnd"/>
-      <w:r>
-        <w:rPr>
-          <w:lang w:val="es-CO"/>
-        </w:rPr>
-        <w:t xml:space="preserve"> Django versión </w:t>
-      </w:r>
-      <w:r>
-        <w:rPr>
-          <w:lang w:val="es-CO"/>
-        </w:rPr>
-        <w:t>1.11.4</w:t>
-      </w:r>
-    </w:p>
-    <w:p>
-      <w:pPr>
-        <w:rPr>
-          <w:lang w:val="es-CO"/>
-        </w:rPr>
-      </w:pPr>
-      <w:r>
-        <w:rPr>
-          <w:lang w:val="es-CO"/>
-        </w:rPr>
         <w:t>Se utilizaron los siguientes módulos:</w:t>
       </w:r>
     </w:p>
@@ -379,6 +436,366 @@
     </w:p>
     <w:p>
       <w:pPr>
+        <w:pStyle w:val="HTMLconformatoprevio"/>
+        <w:numPr>
+          <w:ilvl w:val="0"/>
+          <w:numId w:val="1"/>
+        </w:numPr>
+        <w:shd w:val="clear" w:color="auto" w:fill="EFF0F1"/>
+        <w:textAlignment w:val="baseline"/>
+        <w:rPr>
+          <w:rFonts w:ascii="Consolas" w:hAnsi="Consolas"/>
+          <w:color w:val="393318"/>
+          <w:lang w:val="es-CO"/>
+        </w:rPr>
+      </w:pPr>
+      <w:r>
+        <w:rPr>
+          <w:rFonts w:ascii="inherit" w:hAnsi="inherit"/>
+          <w:color w:val="303336"/>
+          <w:bdr w:val="none" w:sz="0" w:space="0" w:color="auto" w:frame="1"/>
+          <w:shd w:val="clear" w:color="auto" w:fill="EFF0F1"/>
+          <w:lang w:val="es-CO"/>
+        </w:rPr>
+        <w:t xml:space="preserve">Se utiliza el API de </w:t>
+      </w:r>
+      <w:proofErr w:type="spellStart"/>
+      <w:r>
+        <w:rPr>
+          <w:rFonts w:ascii="inherit" w:hAnsi="inherit"/>
+          <w:color w:val="303336"/>
+          <w:bdr w:val="none" w:sz="0" w:space="0" w:color="auto" w:frame="1"/>
+          <w:shd w:val="clear" w:color="auto" w:fill="EFF0F1"/>
+          <w:lang w:val="es-CO"/>
+        </w:rPr>
+        <w:t>Gmail</w:t>
+      </w:r>
+      <w:proofErr w:type="spellEnd"/>
+      <w:r>
+        <w:rPr>
+          <w:rFonts w:ascii="inherit" w:hAnsi="inherit"/>
+          <w:color w:val="303336"/>
+          <w:bdr w:val="none" w:sz="0" w:space="0" w:color="auto" w:frame="1"/>
+          <w:shd w:val="clear" w:color="auto" w:fill="EFF0F1"/>
+          <w:lang w:val="es-CO"/>
+        </w:rPr>
+        <w:t xml:space="preserve"> para </w:t>
+      </w:r>
+      <w:proofErr w:type="spellStart"/>
+      <w:r>
+        <w:rPr>
+          <w:rFonts w:ascii="inherit" w:hAnsi="inherit"/>
+          <w:color w:val="303336"/>
+          <w:bdr w:val="none" w:sz="0" w:space="0" w:color="auto" w:frame="1"/>
+          <w:shd w:val="clear" w:color="auto" w:fill="EFF0F1"/>
+          <w:lang w:val="es-CO"/>
+        </w:rPr>
+        <w:t>python</w:t>
+      </w:r>
+      <w:proofErr w:type="spellEnd"/>
+      <w:r>
+        <w:rPr>
+          <w:rFonts w:ascii="inherit" w:hAnsi="inherit"/>
+          <w:color w:val="303336"/>
+          <w:bdr w:val="none" w:sz="0" w:space="0" w:color="auto" w:frame="1"/>
+          <w:shd w:val="clear" w:color="auto" w:fill="EFF0F1"/>
+          <w:lang w:val="es-CO"/>
+        </w:rPr>
+        <w:t xml:space="preserve"> para enviar los correos, es necesario </w:t>
+      </w:r>
+      <w:r>
+        <w:rPr>
+          <w:rFonts w:ascii="inherit" w:hAnsi="inherit"/>
+          <w:color w:val="303336"/>
+          <w:bdr w:val="none" w:sz="0" w:space="0" w:color="auto" w:frame="1"/>
+          <w:shd w:val="clear" w:color="auto" w:fill="EFF0F1"/>
+          <w:lang w:val="es-CO"/>
+        </w:rPr>
+        <w:t xml:space="preserve">instalar el siguiente paquete </w:t>
+      </w:r>
+      <w:proofErr w:type="spellStart"/>
+      <w:r>
+        <w:rPr>
+          <w:rStyle w:val="pln"/>
+          <w:rFonts w:ascii="inherit" w:hAnsi="inherit"/>
+          <w:b/>
+          <w:color w:val="303336"/>
+          <w:bdr w:val="none" w:sz="0" w:space="0" w:color="auto" w:frame="1"/>
+          <w:shd w:val="clear" w:color="auto" w:fill="EFF0F1"/>
+          <w:lang w:val="es-CO"/>
+        </w:rPr>
+        <w:t>pip</w:t>
+      </w:r>
+      <w:proofErr w:type="spellEnd"/>
+      <w:r>
+        <w:rPr>
+          <w:rStyle w:val="pln"/>
+          <w:rFonts w:ascii="inherit" w:hAnsi="inherit"/>
+          <w:b/>
+          <w:color w:val="303336"/>
+          <w:bdr w:val="none" w:sz="0" w:space="0" w:color="auto" w:frame="1"/>
+          <w:shd w:val="clear" w:color="auto" w:fill="EFF0F1"/>
+          <w:lang w:val="es-CO"/>
+        </w:rPr>
+        <w:t xml:space="preserve"> </w:t>
+      </w:r>
+      <w:proofErr w:type="spellStart"/>
+      <w:r>
+        <w:rPr>
+          <w:rStyle w:val="pln"/>
+          <w:rFonts w:ascii="inherit" w:hAnsi="inherit"/>
+          <w:b/>
+          <w:color w:val="303336"/>
+          <w:bdr w:val="none" w:sz="0" w:space="0" w:color="auto" w:frame="1"/>
+          <w:shd w:val="clear" w:color="auto" w:fill="EFF0F1"/>
+          <w:lang w:val="es-CO"/>
+        </w:rPr>
+        <w:t>install</w:t>
+      </w:r>
+      <w:proofErr w:type="spellEnd"/>
+      <w:r>
+        <w:rPr>
+          <w:rStyle w:val="pln"/>
+          <w:rFonts w:ascii="inherit" w:hAnsi="inherit"/>
+          <w:b/>
+          <w:color w:val="303336"/>
+          <w:bdr w:val="none" w:sz="0" w:space="0" w:color="auto" w:frame="1"/>
+          <w:shd w:val="clear" w:color="auto" w:fill="EFF0F1"/>
+          <w:lang w:val="es-CO"/>
+        </w:rPr>
+        <w:t xml:space="preserve"> </w:t>
+      </w:r>
+      <w:r>
+        <w:rPr>
+          <w:rStyle w:val="pun"/>
+          <w:rFonts w:ascii="inherit" w:hAnsi="inherit"/>
+          <w:b/>
+          <w:color w:val="303336"/>
+          <w:bdr w:val="none" w:sz="0" w:space="0" w:color="auto" w:frame="1"/>
+          <w:shd w:val="clear" w:color="auto" w:fill="EFF0F1"/>
+          <w:lang w:val="es-CO"/>
+        </w:rPr>
+        <w:t>--</w:t>
+      </w:r>
+      <w:proofErr w:type="spellStart"/>
+      <w:r>
+        <w:rPr>
+          <w:rStyle w:val="pln"/>
+          <w:rFonts w:ascii="inherit" w:hAnsi="inherit"/>
+          <w:b/>
+          <w:color w:val="303336"/>
+          <w:bdr w:val="none" w:sz="0" w:space="0" w:color="auto" w:frame="1"/>
+          <w:shd w:val="clear" w:color="auto" w:fill="EFF0F1"/>
+          <w:lang w:val="es-CO"/>
+        </w:rPr>
+        <w:t>upgrade</w:t>
+      </w:r>
+      <w:proofErr w:type="spellEnd"/>
+      <w:r>
+        <w:rPr>
+          <w:rStyle w:val="pln"/>
+          <w:rFonts w:ascii="inherit" w:hAnsi="inherit"/>
+          <w:b/>
+          <w:color w:val="303336"/>
+          <w:bdr w:val="none" w:sz="0" w:space="0" w:color="auto" w:frame="1"/>
+          <w:shd w:val="clear" w:color="auto" w:fill="EFF0F1"/>
+          <w:lang w:val="es-CO"/>
+        </w:rPr>
+        <w:t xml:space="preserve"> </w:t>
+      </w:r>
+      <w:proofErr w:type="spellStart"/>
+      <w:r>
+        <w:rPr>
+          <w:rStyle w:val="pln"/>
+          <w:rFonts w:ascii="inherit" w:hAnsi="inherit"/>
+          <w:b/>
+          <w:color w:val="303336"/>
+          <w:bdr w:val="none" w:sz="0" w:space="0" w:color="auto" w:frame="1"/>
+          <w:shd w:val="clear" w:color="auto" w:fill="EFF0F1"/>
+          <w:lang w:val="es-CO"/>
+        </w:rPr>
+        <w:t>google</w:t>
+      </w:r>
+      <w:proofErr w:type="spellEnd"/>
+      <w:r>
+        <w:rPr>
+          <w:rStyle w:val="pun"/>
+          <w:rFonts w:ascii="inherit" w:hAnsi="inherit"/>
+          <w:b/>
+          <w:color w:val="303336"/>
+          <w:bdr w:val="none" w:sz="0" w:space="0" w:color="auto" w:frame="1"/>
+          <w:shd w:val="clear" w:color="auto" w:fill="EFF0F1"/>
+          <w:lang w:val="es-CO"/>
+        </w:rPr>
+        <w:t>-</w:t>
+      </w:r>
+      <w:r>
+        <w:rPr>
+          <w:rStyle w:val="pln"/>
+          <w:rFonts w:ascii="inherit" w:hAnsi="inherit"/>
+          <w:b/>
+          <w:color w:val="303336"/>
+          <w:bdr w:val="none" w:sz="0" w:space="0" w:color="auto" w:frame="1"/>
+          <w:shd w:val="clear" w:color="auto" w:fill="EFF0F1"/>
+          <w:lang w:val="es-CO"/>
+        </w:rPr>
+        <w:t>api</w:t>
+      </w:r>
+      <w:r>
+        <w:rPr>
+          <w:rStyle w:val="pun"/>
+          <w:rFonts w:ascii="inherit" w:hAnsi="inherit"/>
+          <w:b/>
+          <w:color w:val="303336"/>
+          <w:bdr w:val="none" w:sz="0" w:space="0" w:color="auto" w:frame="1"/>
+          <w:shd w:val="clear" w:color="auto" w:fill="EFF0F1"/>
+          <w:lang w:val="es-CO"/>
+        </w:rPr>
+        <w:t>-</w:t>
+      </w:r>
+      <w:proofErr w:type="spellStart"/>
+      <w:r>
+        <w:rPr>
+          <w:rStyle w:val="pln"/>
+          <w:rFonts w:ascii="inherit" w:hAnsi="inherit"/>
+          <w:b/>
+          <w:color w:val="303336"/>
+          <w:bdr w:val="none" w:sz="0" w:space="0" w:color="auto" w:frame="1"/>
+          <w:shd w:val="clear" w:color="auto" w:fill="EFF0F1"/>
+          <w:lang w:val="es-CO"/>
+        </w:rPr>
+        <w:t>python</w:t>
+      </w:r>
+      <w:proofErr w:type="spellEnd"/>
+      <w:r>
+        <w:rPr>
+          <w:rStyle w:val="pun"/>
+          <w:rFonts w:ascii="inherit" w:hAnsi="inherit"/>
+          <w:b/>
+          <w:color w:val="303336"/>
+          <w:bdr w:val="none" w:sz="0" w:space="0" w:color="auto" w:frame="1"/>
+          <w:shd w:val="clear" w:color="auto" w:fill="EFF0F1"/>
+          <w:lang w:val="es-CO"/>
+        </w:rPr>
+        <w:t>-</w:t>
+      </w:r>
+      <w:proofErr w:type="spellStart"/>
+      <w:r>
+        <w:rPr>
+          <w:rStyle w:val="pln"/>
+          <w:rFonts w:ascii="inherit" w:hAnsi="inherit"/>
+          <w:b/>
+          <w:color w:val="303336"/>
+          <w:bdr w:val="none" w:sz="0" w:space="0" w:color="auto" w:frame="1"/>
+          <w:shd w:val="clear" w:color="auto" w:fill="EFF0F1"/>
+          <w:lang w:val="es-CO"/>
+        </w:rPr>
+        <w:t>client</w:t>
+      </w:r>
+      <w:proofErr w:type="spellEnd"/>
+      <w:r>
+        <w:rPr>
+          <w:rStyle w:val="pln"/>
+          <w:rFonts w:ascii="inherit" w:hAnsi="inherit"/>
+          <w:color w:val="303336"/>
+          <w:bdr w:val="none" w:sz="0" w:space="0" w:color="auto" w:frame="1"/>
+          <w:shd w:val="clear" w:color="auto" w:fill="EFF0F1"/>
+          <w:lang w:val="es-CO"/>
+        </w:rPr>
+        <w:t xml:space="preserve">, y configurar las credenciales del correo desde el cual se envía el correo según la siguiente documentación: </w:t>
+      </w:r>
+      <w:hyperlink r:id="rId7" w:history="1">
+        <w:r>
+          <w:rPr>
+            <w:rStyle w:val="Hipervnculo"/>
+            <w:rFonts w:ascii="inherit" w:hAnsi="inherit"/>
+            <w:bdr w:val="none" w:sz="0" w:space="0" w:color="auto" w:frame="1"/>
+            <w:shd w:val="clear" w:color="auto" w:fill="EFF0F1"/>
+            <w:lang w:val="es-CO"/>
+          </w:rPr>
+          <w:t>https://developers.google.com/gmail/api/quickstart/python</w:t>
+        </w:r>
+      </w:hyperlink>
+      <w:r>
+        <w:rPr>
+          <w:rStyle w:val="pln"/>
+          <w:rFonts w:ascii="inherit" w:hAnsi="inherit"/>
+          <w:color w:val="303336"/>
+          <w:bdr w:val="none" w:sz="0" w:space="0" w:color="auto" w:frame="1"/>
+          <w:shd w:val="clear" w:color="auto" w:fill="EFF0F1"/>
+          <w:lang w:val="es-CO"/>
+        </w:rPr>
+        <w:t xml:space="preserve"> </w:t>
+      </w:r>
+    </w:p>
+    <w:p>
+      <w:pPr>
+        <w:pStyle w:val="Prrafodelista"/>
+        <w:numPr>
+          <w:ilvl w:val="1"/>
+          <w:numId w:val="1"/>
+        </w:numPr>
+        <w:rPr>
+          <w:lang w:val="es-CO"/>
+        </w:rPr>
+      </w:pPr>
+      <w:r>
+        <w:rPr>
+          <w:lang w:val="es-CO"/>
+        </w:rPr>
+        <w:t xml:space="preserve">Es necesario seguir el </w:t>
+      </w:r>
+      <w:proofErr w:type="spellStart"/>
+      <w:r>
+        <w:rPr>
+          <w:lang w:val="es-CO"/>
+        </w:rPr>
+        <w:t>wizard</w:t>
+      </w:r>
+      <w:proofErr w:type="spellEnd"/>
+      <w:r>
+        <w:rPr>
+          <w:lang w:val="es-CO"/>
+        </w:rPr>
+        <w:t xml:space="preserve">, habilitar el api en el correo que emitente, </w:t>
+      </w:r>
+      <w:proofErr w:type="spellStart"/>
+      <w:r>
+        <w:rPr>
+          <w:lang w:val="es-CO"/>
+        </w:rPr>
+        <w:t>guarder</w:t>
+      </w:r>
+      <w:proofErr w:type="spellEnd"/>
+      <w:r>
+        <w:rPr>
+          <w:lang w:val="es-CO"/>
+        </w:rPr>
+        <w:t xml:space="preserve"> las credenciales con el nombre </w:t>
+      </w:r>
+      <w:proofErr w:type="spellStart"/>
+      <w:r>
+        <w:rPr>
+          <w:lang w:val="es-CO"/>
+        </w:rPr>
+        <w:t>client_secret.json</w:t>
+      </w:r>
+      <w:proofErr w:type="spellEnd"/>
+      <w:r>
+        <w:rPr>
+          <w:lang w:val="es-CO"/>
+        </w:rPr>
+        <w:t>, autorizar el env</w:t>
+      </w:r>
+      <w:r>
+        <w:rPr>
+          <w:lang w:val="es-CO"/>
+        </w:rPr>
+        <w:t>ío según como se puede consultar en el link, y después de esto se podrán enviar los correos.</w:t>
+      </w:r>
+    </w:p>
+    <w:p>
+      <w:pPr>
         <w:rPr>
           <w:b/>
           <w:lang w:val="es-CO"/>
@@ -488,19 +905,7 @@
         <w:rPr>
           <w:lang w:val="es-CO"/>
         </w:rPr>
-        <w:t xml:space="preserve">Para el archivo </w:t>
-      </w:r>
-      <w:r>
-        <w:rPr>
-          <w:lang w:val="es-CO"/>
-        </w:rPr>
-        <w:t>PDF</w:t>
-      </w:r>
-      <w:r>
-        <w:rPr>
-          <w:lang w:val="es-CO"/>
-        </w:rPr>
-        <w:t xml:space="preserve">, se utiliza un método del módulo </w:t>
+        <w:t xml:space="preserve">Para el archivo PDF, se utiliza un método del módulo </w:t>
       </w:r>
       <w:r>
         <w:rPr>
@@ -527,19 +932,7 @@
         <w:rPr>
           <w:lang w:val="es-CO"/>
         </w:rPr>
-        <w:t>, y el resultado se guarda en la base de datos, éste se puede consultar desde el administrado</w:t>
-      </w:r>
-      <w:r>
-        <w:rPr>
-          <w:lang w:val="es-CO"/>
-        </w:rPr>
-        <w:t>r</w:t>
-      </w:r>
-      <w:r>
-        <w:rPr>
-          <w:lang w:val="es-CO"/>
-        </w:rPr>
-        <w:t xml:space="preserve"> de </w:t>
+        <w:t xml:space="preserve">, y el resultado se guarda en la base de datos, éste se puede consultar desde el administrador de </w:t>
       </w:r>
       <w:proofErr w:type="spellStart"/>
       <w:r>
@@ -645,6 +1038,7 @@
         <w:rPr>
           <w:lang w:val="es-CO"/>
         </w:rPr>
+        <w:lastRenderedPageBreak/>
         <w:t xml:space="preserve">En la ejecución de la aplicación, se valida que la cadena de caracteres se encuentre dentro de las limitantes del problema de </w:t>
       </w:r>
       <w:proofErr w:type="spellStart"/>
@@ -735,16 +1129,10 @@
       </w:r>
     </w:p>
     <w:p>
-      <w:pPr>
-        <w:rPr>
-          <w:lang w:val="es-CO"/>
-        </w:rPr>
-      </w:pPr>
       <w:r>
         <w:rPr>
           <w:noProof/>
         </w:rPr>
-        <w:lastRenderedPageBreak/>
         <w:drawing>
           <wp:inline distT="0" distB="0" distL="0" distR="0" wp14:anchorId="1CCFCB69" wp14:editId="4F0892CD">
             <wp:extent cx="5943600" cy="2464435"/>
@@ -761,7 +1149,7 @@
                     <pic:cNvPicPr/>
                   </pic:nvPicPr>
                   <pic:blipFill>
-                    <a:blip r:embed="rId7"/>
+                    <a:blip r:embed="rId8"/>
                     <a:stretch>
                       <a:fillRect/>
                     </a:stretch>
@@ -781,15 +1169,380 @@
           </wp:inline>
         </w:drawing>
       </w:r>
+    </w:p>
+    <w:p>
+      <w:pPr>
+        <w:jc w:val="center"/>
+        <w:rPr>
+          <w:b/>
+          <w:lang w:val="es-CO"/>
+        </w:rPr>
+      </w:pPr>
+      <w:r>
+        <w:rPr>
+          <w:b/>
+          <w:lang w:val="es-CO"/>
+        </w:rPr>
+        <w:t xml:space="preserve">Api </w:t>
+      </w:r>
+      <w:proofErr w:type="spellStart"/>
+      <w:r>
+        <w:rPr>
+          <w:b/>
+          <w:lang w:val="es-CO"/>
+        </w:rPr>
+        <w:t>Challenge</w:t>
+      </w:r>
+      <w:proofErr w:type="spellEnd"/>
+      <w:r>
+        <w:rPr>
+          <w:b/>
+          <w:lang w:val="es-CO"/>
+        </w:rPr>
+        <w:t xml:space="preserve"> App</w:t>
+      </w:r>
+    </w:p>
+    <w:p>
+      <w:pPr>
+        <w:jc w:val="both"/>
+        <w:rPr>
+          <w:lang w:val="es-CO"/>
+        </w:rPr>
+      </w:pPr>
+      <w:r>
+        <w:rPr>
+          <w:lang w:val="es-CO"/>
+        </w:rPr>
+        <w:t xml:space="preserve">Se consulta el api expuesto en la siguiente URL: </w:t>
+      </w:r>
+      <w:hyperlink r:id="rId9" w:history="1">
+        <w:r>
+          <w:rPr>
+            <w:rStyle w:val="Hipervnculo"/>
+            <w:lang w:val="es-CO"/>
+          </w:rPr>
+          <w:t>http://www.congresovisible.org/api/apis</w:t>
+        </w:r>
+      </w:hyperlink>
+      <w:r>
+        <w:rPr>
+          <w:lang w:val="es-CO"/>
+        </w:rPr>
+        <w:t xml:space="preserve"> , donde el usuario escoge primeramente un partido político y luego varios candidatos del partido, cuando el usuario termina, se guarda la selección del usuario en la base de datos, guardando el nombre del partido político y los nombres de los candidatos seleccionados.</w:t>
+      </w:r>
+    </w:p>
+    <w:p>
+      <w:pPr>
+        <w:jc w:val="both"/>
+        <w:rPr>
+          <w:lang w:val="es-CO"/>
+        </w:rPr>
+      </w:pPr>
+      <w:r>
+        <w:rPr>
+          <w:b/>
+          <w:lang w:val="es-CO"/>
+        </w:rPr>
+        <w:t>Módulos y versiones</w:t>
+      </w:r>
+    </w:p>
+    <w:p>
+      <w:pPr>
+        <w:rPr>
+          <w:lang w:val="es-CO"/>
+        </w:rPr>
+      </w:pPr>
+      <w:r>
+        <w:rPr>
+          <w:lang w:val="es-CO"/>
+        </w:rPr>
+        <w:t>Se utilizaron los siguientes módulos:</w:t>
+      </w:r>
+    </w:p>
+    <w:p>
+      <w:pPr>
+        <w:pStyle w:val="Prrafodelista"/>
+        <w:numPr>
+          <w:ilvl w:val="0"/>
+          <w:numId w:val="1"/>
+        </w:numPr>
+        <w:rPr>
+          <w:b/>
+          <w:lang w:val="es-CO"/>
+        </w:rPr>
+      </w:pPr>
+      <w:proofErr w:type="spellStart"/>
+      <w:r>
+        <w:rPr>
+          <w:lang w:val="es-CO"/>
+        </w:rPr>
+        <w:t>Requests</w:t>
+      </w:r>
+      <w:proofErr w:type="spellEnd"/>
+      <w:r>
+        <w:rPr>
+          <w:lang w:val="es-CO"/>
+        </w:rPr>
+        <w:t xml:space="preserve"> versión </w:t>
+      </w:r>
+      <w:r>
+        <w:rPr>
+          <w:lang w:val="es-CO"/>
+        </w:rPr>
+        <w:t>2.18.4</w:t>
+      </w:r>
+      <w:r>
+        <w:rPr>
+          <w:lang w:val="es-CO"/>
+        </w:rPr>
+        <w:t>, para consumir el API</w:t>
+      </w:r>
+      <w:r>
+        <w:rPr>
+          <w:rStyle w:val="pln"/>
+          <w:rFonts w:ascii="inherit" w:hAnsi="inherit"/>
+          <w:color w:val="303336"/>
+          <w:bdr w:val="none" w:sz="0" w:space="0" w:color="auto" w:frame="1"/>
+          <w:shd w:val="clear" w:color="auto" w:fill="EFF0F1"/>
+          <w:lang w:val="es-CO"/>
+        </w:rPr>
+        <w:t xml:space="preserve"> </w:t>
+      </w:r>
+    </w:p>
+    <w:p>
+      <w:pPr>
+        <w:rPr>
+          <w:b/>
+          <w:lang w:val="es-CO"/>
+        </w:rPr>
+      </w:pPr>
+      <w:r>
+        <w:rPr>
+          <w:b/>
+          <w:lang w:val="es-CO"/>
+        </w:rPr>
+        <w:t>Ejecución</w:t>
+      </w:r>
+    </w:p>
+    <w:p>
+      <w:pPr>
+        <w:rPr>
+          <w:lang w:val="es-CO"/>
+        </w:rPr>
+      </w:pPr>
+      <w:r>
+        <w:rPr>
+          <w:lang w:val="es-CO"/>
+        </w:rPr>
+        <w:t xml:space="preserve">Al iniciar el servidor, en el navegador se puede ingresar a la </w:t>
+      </w:r>
+      <w:proofErr w:type="spellStart"/>
+      <w:r>
+        <w:rPr>
+          <w:lang w:val="es-CO"/>
+        </w:rPr>
+        <w:t>url</w:t>
+      </w:r>
+      <w:proofErr w:type="spellEnd"/>
+      <w:r>
+        <w:rPr>
+          <w:lang w:val="es-CO"/>
+        </w:rPr>
+        <w:t xml:space="preserve"> </w:t>
+      </w:r>
+      <w:hyperlink w:history="1">
+        <w:r>
+          <w:rPr>
+            <w:rStyle w:val="Hipervnculo"/>
+            <w:b/>
+            <w:lang w:val="es-CO"/>
+          </w:rPr>
+          <w:t>http://&lt;host&gt;:&lt;puerto&gt;/aca</w:t>
+        </w:r>
+      </w:hyperlink>
+      <w:r>
+        <w:rPr>
+          <w:b/>
+          <w:color w:val="0070C0"/>
+          <w:u w:val="single"/>
+          <w:lang w:val="es-CO"/>
+        </w:rPr>
+        <w:t>,</w:t>
+      </w:r>
+      <w:r>
+        <w:rPr>
+          <w:b/>
+          <w:color w:val="0070C0"/>
+          <w:lang w:val="es-CO"/>
+        </w:rPr>
+        <w:t xml:space="preserve"> </w:t>
+      </w:r>
+      <w:r>
+        <w:rPr>
+          <w:lang w:val="es-CO"/>
+        </w:rPr>
+        <w:t>y en ese momento la aplicación comenzará a esperar la interacción del usuario:</w:t>
+      </w:r>
+    </w:p>
+    <w:p>
+      <w:pPr>
+        <w:rPr>
+          <w:lang w:val="es-CO"/>
+        </w:rPr>
+      </w:pPr>
+      <w:r>
+        <w:rPr>
+          <w:lang w:val="es-CO"/>
+        </w:rPr>
+        <w:t>Para seleccionar partido político:</w:t>
+      </w:r>
+    </w:p>
+    <w:p>
+      <w:r>
+        <w:rPr>
+          <w:noProof/>
+        </w:rPr>
+        <w:lastRenderedPageBreak/>
+        <w:drawing>
+          <wp:inline distT="0" distB="0" distL="0" distR="0" wp14:anchorId="54C17134" wp14:editId="0D307252">
+            <wp:extent cx="5943600" cy="2342515"/>
+            <wp:effectExtent l="0" t="0" r="0" b="635"/>
+            <wp:docPr id="2" name="Imagen 2"/>
+            <wp:cNvGraphicFramePr>
+              <a:graphicFrameLocks xmlns:a="http://schemas.openxmlformats.org/drawingml/2006/main" noChangeAspect="1"/>
+            </wp:cNvGraphicFramePr>
+            <a:graphic xmlns:a="http://schemas.openxmlformats.org/drawingml/2006/main">
+              <a:graphicData uri="http://schemas.openxmlformats.org/drawingml/2006/picture">
+                <pic:pic xmlns:pic="http://schemas.openxmlformats.org/drawingml/2006/picture">
+                  <pic:nvPicPr>
+                    <pic:cNvPr id="1" name=""/>
+                    <pic:cNvPicPr/>
+                  </pic:nvPicPr>
+                  <pic:blipFill>
+                    <a:blip r:embed="rId10"/>
+                    <a:stretch>
+                      <a:fillRect/>
+                    </a:stretch>
+                  </pic:blipFill>
+                  <pic:spPr>
+                    <a:xfrm>
+                      <a:off x="0" y="0"/>
+                      <a:ext cx="5943600" cy="2342515"/>
+                    </a:xfrm>
+                    <a:prstGeom prst="rect">
+                      <a:avLst/>
+                    </a:prstGeom>
+                  </pic:spPr>
+                </pic:pic>
+              </a:graphicData>
+            </a:graphic>
+          </wp:inline>
+        </w:drawing>
+      </w:r>
+    </w:p>
+    <w:p>
+      <w:r>
+        <w:t xml:space="preserve">Para </w:t>
+      </w:r>
+      <w:proofErr w:type="spellStart"/>
+      <w:r>
+        <w:t>seleccionar</w:t>
+      </w:r>
+      <w:proofErr w:type="spellEnd"/>
+      <w:r>
+        <w:t xml:space="preserve"> </w:t>
+      </w:r>
+      <w:proofErr w:type="spellStart"/>
+      <w:r>
+        <w:t>candidatos</w:t>
+      </w:r>
+      <w:proofErr w:type="spellEnd"/>
+      <w:r>
+        <w:t>:</w:t>
+      </w:r>
+    </w:p>
+    <w:p>
+      <w:r>
+        <w:rPr>
+          <w:noProof/>
+        </w:rPr>
+        <w:drawing>
+          <wp:inline distT="0" distB="0" distL="0" distR="0" wp14:anchorId="31F75D84" wp14:editId="41E9C3B4">
+            <wp:extent cx="5943600" cy="1827530"/>
+            <wp:effectExtent l="0" t="0" r="0" b="1270"/>
+            <wp:docPr id="3" name="Imagen 3"/>
+            <wp:cNvGraphicFramePr>
+              <a:graphicFrameLocks xmlns:a="http://schemas.openxmlformats.org/drawingml/2006/main" noChangeAspect="1"/>
+            </wp:cNvGraphicFramePr>
+            <a:graphic xmlns:a="http://schemas.openxmlformats.org/drawingml/2006/main">
+              <a:graphicData uri="http://schemas.openxmlformats.org/drawingml/2006/picture">
+                <pic:pic xmlns:pic="http://schemas.openxmlformats.org/drawingml/2006/picture">
+                  <pic:nvPicPr>
+                    <pic:cNvPr id="1" name=""/>
+                    <pic:cNvPicPr/>
+                  </pic:nvPicPr>
+                  <pic:blipFill>
+                    <a:blip r:embed="rId11"/>
+                    <a:stretch>
+                      <a:fillRect/>
+                    </a:stretch>
+                  </pic:blipFill>
+                  <pic:spPr>
+                    <a:xfrm>
+                      <a:off x="0" y="0"/>
+                      <a:ext cx="5943600" cy="1827530"/>
+                    </a:xfrm>
+                    <a:prstGeom prst="rect">
+                      <a:avLst/>
+                    </a:prstGeom>
+                  </pic:spPr>
+                </pic:pic>
+              </a:graphicData>
+            </a:graphic>
+          </wp:inline>
+        </w:drawing>
+      </w:r>
+    </w:p>
+    <w:p>
+      <w:pPr>
+        <w:rPr>
+          <w:lang w:val="es-CO"/>
+        </w:rPr>
+      </w:pPr>
+      <w:r>
+        <w:rPr>
+          <w:lang w:val="es-CO"/>
+        </w:rPr>
+        <w:t>Al presionar SELECCIONAR, la aplicaci</w:t>
+      </w:r>
+      <w:r>
+        <w:rPr>
+          <w:lang w:val="es-CO"/>
+        </w:rPr>
+        <w:t>ón almacena la selección en la base de datos, y redirige a la pantalla de inicio.</w:t>
+      </w:r>
+    </w:p>
+    <w:p>
+      <w:pPr>
+        <w:rPr>
+          <w:lang w:val="es-CO"/>
+        </w:rPr>
+      </w:pPr>
+    </w:p>
+    <w:p>
+      <w:pPr>
+        <w:rPr>
+          <w:lang w:val="es-CO"/>
+        </w:rPr>
+      </w:pPr>
+      <w:r>
+        <w:rPr>
+          <w:lang w:val="es-CO"/>
+        </w:rPr>
+        <w:t>Todo lo guardado se puede consultar en el administrador de Django.</w:t>
+      </w:r>
       <w:bookmarkStart w:id="0" w:name="_GoBack"/>
       <w:bookmarkEnd w:id="0"/>
-    </w:p>
-    <w:p>
-      <w:pPr>
-        <w:rPr>
-          <w:lang w:val="es-CO"/>
-        </w:rPr>
-      </w:pPr>
     </w:p>
     <w:sectPr>
       <w:pgSz w:w="12240" w:h="15840"/>
@@ -1365,6 +2118,62 @@
       <w:contextualSpacing/>
     </w:pPr>
   </w:style>
+  <w:style w:type="paragraph" w:styleId="HTMLconformatoprevio">
+    <w:name w:val="HTML Preformatted"/>
+    <w:basedOn w:val="Normal"/>
+    <w:link w:val="HTMLconformatoprevioCar"/>
+    <w:uiPriority w:val="99"/>
+    <w:unhideWhenUsed/>
+    <w:rsid w:val="002E38A0"/>
+    <w:pPr>
+      <w:tabs>
+        <w:tab w:val="left" w:pos="916"/>
+        <w:tab w:val="left" w:pos="1832"/>
+        <w:tab w:val="left" w:pos="2748"/>
+        <w:tab w:val="left" w:pos="3664"/>
+        <w:tab w:val="left" w:pos="4580"/>
+        <w:tab w:val="left" w:pos="5496"/>
+        <w:tab w:val="left" w:pos="6412"/>
+        <w:tab w:val="left" w:pos="7328"/>
+        <w:tab w:val="left" w:pos="8244"/>
+        <w:tab w:val="left" w:pos="9160"/>
+        <w:tab w:val="left" w:pos="10076"/>
+        <w:tab w:val="left" w:pos="10992"/>
+        <w:tab w:val="left" w:pos="11908"/>
+        <w:tab w:val="left" w:pos="12824"/>
+        <w:tab w:val="left" w:pos="13740"/>
+        <w:tab w:val="left" w:pos="14656"/>
+      </w:tabs>
+      <w:spacing w:after="0" w:line="240" w:lineRule="auto"/>
+    </w:pPr>
+    <w:rPr>
+      <w:rFonts w:ascii="Courier New" w:eastAsia="Times New Roman" w:hAnsi="Courier New" w:cs="Courier New"/>
+      <w:sz w:val="20"/>
+      <w:szCs w:val="20"/>
+    </w:rPr>
+  </w:style>
+  <w:style w:type="character" w:customStyle="1" w:styleId="HTMLconformatoprevioCar">
+    <w:name w:val="HTML con formato previo Car"/>
+    <w:basedOn w:val="Fuentedeprrafopredeter"/>
+    <w:link w:val="HTMLconformatoprevio"/>
+    <w:uiPriority w:val="99"/>
+    <w:rsid w:val="002E38A0"/>
+    <w:rPr>
+      <w:rFonts w:ascii="Courier New" w:eastAsia="Times New Roman" w:hAnsi="Courier New" w:cs="Courier New"/>
+      <w:sz w:val="20"/>
+      <w:szCs w:val="20"/>
+    </w:rPr>
+  </w:style>
+  <w:style w:type="character" w:customStyle="1" w:styleId="pln">
+    <w:name w:val="pln"/>
+    <w:basedOn w:val="Fuentedeprrafopredeter"/>
+    <w:rsid w:val="002E38A0"/>
+  </w:style>
+  <w:style w:type="character" w:customStyle="1" w:styleId="pun">
+    <w:name w:val="pun"/>
+    <w:basedOn w:val="Fuentedeprrafopredeter"/>
+    <w:rsid w:val="002E38A0"/>
+  </w:style>
 </w:styles>
 </file>
 

</xml_diff>